<commit_message>
Exercícios Seção - 9
Exercícios Seção - 9
</commit_message>
<xml_diff>
--- a/Exercicios Seção - 9.docx
+++ b/Exercicios Seção - 9.docx
@@ -1722,7 +1722,6 @@
         </w:rPr>
         <w:t xml:space="preserve"> e calcule o seu fatorial, </w:t>
       </w:r>
-      <w:proofErr w:type="gramStart"/>
       <w:r>
         <w:rPr>
           <w:rFonts w:ascii="Arial" w:hAnsi="Arial" w:cs="Arial"/>
@@ -1741,7 +1740,6 @@
         </w:rPr>
         <w:t>.</w:t>
       </w:r>
-      <w:proofErr w:type="gramEnd"/>
     </w:p>
     <w:p>
       <w:pPr>
@@ -2202,25 +2200,7 @@
           <w:sz w:val="24"/>
           <w:szCs w:val="24"/>
         </w:rPr>
-        <w:t xml:space="preserve">Escreva uma função que gera um triângulo de altura e lados </w:t>
-      </w:r>
-      <w:proofErr w:type="gramStart"/>
-      <w:r>
-        <w:rPr>
-          <w:rFonts w:ascii="Arial" w:hAnsi="Arial" w:cs="Arial"/>
-          <w:sz w:val="24"/>
-          <w:szCs w:val="24"/>
-        </w:rPr>
-        <w:t>n e</w:t>
-      </w:r>
-      <w:proofErr w:type="gramEnd"/>
-      <w:r>
-        <w:rPr>
-          <w:rFonts w:ascii="Arial" w:hAnsi="Arial" w:cs="Arial"/>
-          <w:sz w:val="24"/>
-          <w:szCs w:val="24"/>
-        </w:rPr>
-        <w:t xml:space="preserve"> base 2*n-1. Por exemplo, a saída para n = 6 seria:</w:t>
+        <w:t>Escreva uma função que gera um triângulo de altura e lados n e base 2*n-1. Por exemplo, a saída para n = 6 seria:</w:t>
       </w:r>
     </w:p>
     <w:p>
@@ -4923,25 +4903,7 @@
           <w:sz w:val="24"/>
           <w:szCs w:val="24"/>
         </w:rPr>
-        <w:t xml:space="preserve">Faça uma função que receba um número N e retorne a soma dos algarismos de </w:t>
-      </w:r>
-      <w:proofErr w:type="gramStart"/>
-      <w:r>
-        <w:rPr>
-          <w:rFonts w:ascii="Arial" w:hAnsi="Arial" w:cs="Arial"/>
-          <w:sz w:val="24"/>
-          <w:szCs w:val="24"/>
-        </w:rPr>
-        <w:t>N!.</w:t>
-      </w:r>
-      <w:proofErr w:type="gramEnd"/>
-      <w:r>
-        <w:rPr>
-          <w:rFonts w:ascii="Arial" w:hAnsi="Arial" w:cs="Arial"/>
-          <w:sz w:val="24"/>
-          <w:szCs w:val="24"/>
-        </w:rPr>
-        <w:t xml:space="preserve"> Ex.: se N = 4, N! = 24. Logo, a soma de seus algarismos é 2 + 4 = 6.</w:t>
+        <w:t>Faça uma função que receba um número N e retorne a soma dos algarismos de N!. Ex.: se N = 4, N! = 24. Logo, a soma de seus algarismos é 2 + 4 = 6.</w:t>
       </w:r>
     </w:p>
     <w:p>
@@ -5227,7 +5189,6 @@
         <w:t xml:space="preserve"> de 4 é </w:t>
       </w:r>
       <w:proofErr w:type="spellStart"/>
-      <w:proofErr w:type="gramStart"/>
       <w:r>
         <w:rPr>
           <w:rFonts w:ascii="Arial" w:hAnsi="Arial" w:cs="Arial"/>
@@ -5247,18 +5208,7 @@
           <w:sz w:val="24"/>
           <w:szCs w:val="24"/>
         </w:rPr>
-        <w:t>(</w:t>
-      </w:r>
-      <w:proofErr w:type="gramEnd"/>
-      <w:r>
-        <w:rPr>
-          <w:rFonts w:ascii="Arial" w:hAnsi="Arial" w:cs="Arial"/>
-          <w:b/>
-          <w:bCs/>
-          <w:sz w:val="24"/>
-          <w:szCs w:val="24"/>
-        </w:rPr>
-        <w:t>4) = 1! * 2! * 3! * 4! = 288</w:t>
+        <w:t>(4) = 1! * 2! * 3! * 4! = 288</w:t>
       </w:r>
       <w:r>
         <w:rPr>
@@ -6450,7 +6400,23 @@
           <w:sz w:val="24"/>
           <w:szCs w:val="24"/>
         </w:rPr>
-        <w:t xml:space="preserve"> é a medida do vetor.</w:t>
+        <w:t xml:space="preserve"> é a </w:t>
+      </w:r>
+      <w:r>
+        <w:rPr>
+          <w:rFonts w:ascii="Arial" w:hAnsi="Arial" w:cs="Arial"/>
+          <w:sz w:val="24"/>
+          <w:szCs w:val="24"/>
+        </w:rPr>
+        <w:t>média</w:t>
+      </w:r>
+      <w:r>
+        <w:rPr>
+          <w:rFonts w:ascii="Arial" w:hAnsi="Arial" w:cs="Arial"/>
+          <w:sz w:val="24"/>
+          <w:szCs w:val="24"/>
+        </w:rPr>
+        <w:t xml:space="preserve"> do vetor.</w:t>
       </w:r>
     </w:p>
     <w:p>
@@ -6889,25 +6855,7 @@
           <w:sz w:val="24"/>
           <w:szCs w:val="24"/>
         </w:rPr>
-        <w:t xml:space="preserve">Faça uma função que recebe, por parâmetro, uma matriz </w:t>
-      </w:r>
-      <w:proofErr w:type="gramStart"/>
-      <w:r>
-        <w:rPr>
-          <w:rFonts w:ascii="Arial" w:hAnsi="Arial" w:cs="Arial"/>
-          <w:sz w:val="24"/>
-          <w:szCs w:val="24"/>
-        </w:rPr>
-        <w:t>A[</w:t>
-      </w:r>
-      <w:proofErr w:type="gramEnd"/>
-      <w:r>
-        <w:rPr>
-          <w:rFonts w:ascii="Arial" w:hAnsi="Arial" w:cs="Arial"/>
-          <w:sz w:val="24"/>
-          <w:szCs w:val="24"/>
-        </w:rPr>
-        <w:t>4][4] e retorna a soma dos seus elementos.</w:t>
+        <w:t>Faça uma função que recebe, por parâmetro, uma matriz A[4][4] e retorna a soma dos seus elementos.</w:t>
       </w:r>
     </w:p>
     <w:p>
@@ -6940,25 +6888,7 @@
           <w:sz w:val="24"/>
           <w:szCs w:val="24"/>
         </w:rPr>
-        <w:t xml:space="preserve">Faça uma função que recebe, por parâmetro, uma matriz </w:t>
-      </w:r>
-      <w:proofErr w:type="gramStart"/>
-      <w:r>
-        <w:rPr>
-          <w:rFonts w:ascii="Arial" w:hAnsi="Arial" w:cs="Arial"/>
-          <w:sz w:val="24"/>
-          <w:szCs w:val="24"/>
-        </w:rPr>
-        <w:t>A[</w:t>
-      </w:r>
-      <w:proofErr w:type="gramEnd"/>
-      <w:r>
-        <w:rPr>
-          <w:rFonts w:ascii="Arial" w:hAnsi="Arial" w:cs="Arial"/>
-          <w:sz w:val="24"/>
-          <w:szCs w:val="24"/>
-        </w:rPr>
-        <w:t>3][3] e retorna a soma dos elementos da sua diagonal principal e da sua diagonal secundária.</w:t>
+        <w:t>Faça uma função que recebe, por parâmetro, uma matriz A[3][3] e retorna a soma dos elementos da sua diagonal principal e da sua diagonal secundária.</w:t>
       </w:r>
     </w:p>
     <w:p>
@@ -6991,25 +6921,7 @@
           <w:sz w:val="24"/>
           <w:szCs w:val="24"/>
         </w:rPr>
-        <w:t xml:space="preserve">Faça uma função que recebe, por parâmetro, uma matriz </w:t>
-      </w:r>
-      <w:proofErr w:type="gramStart"/>
-      <w:r>
-        <w:rPr>
-          <w:rFonts w:ascii="Arial" w:hAnsi="Arial" w:cs="Arial"/>
-          <w:sz w:val="24"/>
-          <w:szCs w:val="24"/>
-        </w:rPr>
-        <w:t>A[</w:t>
-      </w:r>
-      <w:proofErr w:type="gramEnd"/>
-      <w:r>
-        <w:rPr>
-          <w:rFonts w:ascii="Arial" w:hAnsi="Arial" w:cs="Arial"/>
-          <w:sz w:val="24"/>
-          <w:szCs w:val="24"/>
-        </w:rPr>
-        <w:t>7][6] e uma linha N e retorne a soma dos elementos dessa linha.</w:t>
+        <w:t>Faça uma função que recebe, por parâmetro, uma matriz A[7][6] e uma linha N e retorne a soma dos elementos dessa linha.</w:t>
       </w:r>
     </w:p>
     <w:p>
@@ -7042,25 +6954,7 @@
           <w:sz w:val="24"/>
           <w:szCs w:val="24"/>
         </w:rPr>
-        <w:t xml:space="preserve">Faça uma função que recebe, por parâmetro, uma matriz </w:t>
-      </w:r>
-      <w:proofErr w:type="gramStart"/>
-      <w:r>
-        <w:rPr>
-          <w:rFonts w:ascii="Arial" w:hAnsi="Arial" w:cs="Arial"/>
-          <w:sz w:val="24"/>
-          <w:szCs w:val="24"/>
-        </w:rPr>
-        <w:t>A[</w:t>
-      </w:r>
-      <w:proofErr w:type="gramEnd"/>
-      <w:r>
-        <w:rPr>
-          <w:rFonts w:ascii="Arial" w:hAnsi="Arial" w:cs="Arial"/>
-          <w:sz w:val="24"/>
-          <w:szCs w:val="24"/>
-        </w:rPr>
-        <w:t>7][6] e uma coluna N e retorne a soma dos elementos dessa coluna.</w:t>
+        <w:t>Faça uma função que recebe, por parâmetro, uma matriz A[7][6] e uma coluna N e retorne a soma dos elementos dessa coluna.</w:t>
       </w:r>
     </w:p>
     <w:p>
@@ -7160,25 +7054,7 @@
           <w:sz w:val="24"/>
           <w:szCs w:val="24"/>
         </w:rPr>
-        <w:t xml:space="preserve">Escreva uma função que retorne </w:t>
-      </w:r>
-      <w:proofErr w:type="gramStart"/>
-      <w:r>
-        <w:rPr>
-          <w:rFonts w:ascii="Arial" w:hAnsi="Arial" w:cs="Arial"/>
-          <w:sz w:val="24"/>
-          <w:szCs w:val="24"/>
-        </w:rPr>
-        <w:t>a</w:t>
-      </w:r>
-      <w:proofErr w:type="gramEnd"/>
-      <w:r>
-        <w:rPr>
-          <w:rFonts w:ascii="Arial" w:hAnsi="Arial" w:cs="Arial"/>
-          <w:sz w:val="24"/>
-          <w:szCs w:val="24"/>
-        </w:rPr>
-        <w:t xml:space="preserve"> primeira posição de uma </w:t>
+        <w:t xml:space="preserve">Escreva uma função que retorne a primeira posição de uma </w:t>
       </w:r>
       <w:proofErr w:type="spellStart"/>
       <w:r>
@@ -7356,29 +7232,7 @@
           <w:sz w:val="24"/>
           <w:szCs w:val="24"/>
         </w:rPr>
-        <w:t xml:space="preserve"> </w:t>
-      </w:r>
-      <w:proofErr w:type="gramStart"/>
-      <w:r>
-        <w:rPr>
-          <w:rFonts w:ascii="Arial" w:hAnsi="Arial" w:cs="Arial"/>
-          <w:b/>
-          <w:bCs/>
-          <w:sz w:val="24"/>
-          <w:szCs w:val="24"/>
-        </w:rPr>
-        <w:t>tamanho(</w:t>
-      </w:r>
-      <w:proofErr w:type="gramEnd"/>
-      <w:r>
-        <w:rPr>
-          <w:rFonts w:ascii="Arial" w:hAnsi="Arial" w:cs="Arial"/>
-          <w:b/>
-          <w:bCs/>
-          <w:sz w:val="24"/>
-          <w:szCs w:val="24"/>
-        </w:rPr>
-        <w:t>char *</w:t>
+        <w:t xml:space="preserve"> tamanho(char *</w:t>
       </w:r>
       <w:proofErr w:type="spellStart"/>
       <w:r>
@@ -7972,7 +7826,6 @@
         <w:t xml:space="preserve"> do teclado, caractere por caractere usando a função </w:t>
       </w:r>
       <w:proofErr w:type="spellStart"/>
-      <w:proofErr w:type="gramStart"/>
       <w:r>
         <w:rPr>
           <w:rFonts w:ascii="Arial" w:hAnsi="Arial" w:cs="Arial"/>
@@ -7988,16 +7841,7 @@
           <w:sz w:val="24"/>
           <w:szCs w:val="24"/>
         </w:rPr>
-        <w:t>(</w:t>
-      </w:r>
-      <w:proofErr w:type="gramEnd"/>
-      <w:r>
-        <w:rPr>
-          <w:rFonts w:ascii="Arial" w:hAnsi="Arial" w:cs="Arial"/>
-          <w:sz w:val="24"/>
-          <w:szCs w:val="24"/>
-        </w:rPr>
-        <w:t xml:space="preserve">) até que o usuário digite </w:t>
+        <w:t xml:space="preserve">() até que o usuário digite </w:t>
       </w:r>
       <w:proofErr w:type="spellStart"/>
       <w:r>
@@ -8066,25 +7910,7 @@
           <w:sz w:val="24"/>
           <w:szCs w:val="24"/>
         </w:rPr>
-        <w:t xml:space="preserve"> e retorne </w:t>
-      </w:r>
-      <w:proofErr w:type="gramStart"/>
-      <w:r>
-        <w:rPr>
-          <w:rFonts w:ascii="Arial" w:hAnsi="Arial" w:cs="Arial"/>
-          <w:sz w:val="24"/>
-          <w:szCs w:val="24"/>
-        </w:rPr>
-        <w:t>a</w:t>
-      </w:r>
-      <w:proofErr w:type="gramEnd"/>
-      <w:r>
-        <w:rPr>
-          <w:rFonts w:ascii="Arial" w:hAnsi="Arial" w:cs="Arial"/>
-          <w:sz w:val="24"/>
-          <w:szCs w:val="24"/>
-        </w:rPr>
-        <w:t xml:space="preserve"> intercalação letra a letra da primeira com a segunda </w:t>
+        <w:t xml:space="preserve"> e retorne a intercalação letra a letra da primeira com a segunda </w:t>
       </w:r>
       <w:proofErr w:type="spellStart"/>
       <w:r>
@@ -8476,18 +8302,8 @@
           <w:sz w:val="24"/>
           <w:szCs w:val="24"/>
         </w:rPr>
-        <w:t xml:space="preserve"> </w:t>
-      </w:r>
-      <w:proofErr w:type="gramStart"/>
-      <w:r>
-        <w:rPr>
-          <w:rFonts w:ascii="Times New Roman" w:hAnsi="Times New Roman" w:cs="Times New Roman"/>
-          <w:sz w:val="24"/>
-          <w:szCs w:val="24"/>
-        </w:rPr>
-        <w:t>racional{</w:t>
-      </w:r>
-      <w:proofErr w:type="gramEnd"/>
+        <w:t xml:space="preserve"> racional{</w:t>
+      </w:r>
     </w:p>
     <w:p>
       <w:pPr>
@@ -8918,29 +8734,173 @@
           <w:sz w:val="24"/>
           <w:szCs w:val="24"/>
         </w:rPr>
+        <w:t xml:space="preserve"> Ponto{</w:t>
+      </w:r>
+    </w:p>
+    <w:p>
+      <w:pPr>
+        <w:pStyle w:val="PargrafodaLista"/>
+        <w:jc w:val="both"/>
+        <w:rPr>
+          <w:rFonts w:ascii="Times New Roman" w:hAnsi="Times New Roman" w:cs="Times New Roman"/>
+          <w:sz w:val="24"/>
+          <w:szCs w:val="24"/>
+        </w:rPr>
+      </w:pPr>
+      <w:proofErr w:type="spellStart"/>
+      <w:r>
+        <w:rPr>
+          <w:rFonts w:ascii="Times New Roman" w:hAnsi="Times New Roman" w:cs="Times New Roman"/>
+          <w:sz w:val="24"/>
+          <w:szCs w:val="24"/>
+        </w:rPr>
+        <w:t>int</w:t>
+      </w:r>
+      <w:proofErr w:type="spellEnd"/>
+      <w:r>
+        <w:rPr>
+          <w:rFonts w:ascii="Times New Roman" w:hAnsi="Times New Roman" w:cs="Times New Roman"/>
+          <w:sz w:val="24"/>
+          <w:szCs w:val="24"/>
+        </w:rPr>
+        <w:t xml:space="preserve"> x;</w:t>
+      </w:r>
+    </w:p>
+    <w:p>
+      <w:pPr>
+        <w:pStyle w:val="PargrafodaLista"/>
+        <w:jc w:val="both"/>
+        <w:rPr>
+          <w:rFonts w:ascii="Times New Roman" w:hAnsi="Times New Roman" w:cs="Times New Roman"/>
+          <w:sz w:val="24"/>
+          <w:szCs w:val="24"/>
+        </w:rPr>
+      </w:pPr>
+      <w:proofErr w:type="spellStart"/>
+      <w:r>
+        <w:rPr>
+          <w:rFonts w:ascii="Times New Roman" w:hAnsi="Times New Roman" w:cs="Times New Roman"/>
+          <w:sz w:val="24"/>
+          <w:szCs w:val="24"/>
+        </w:rPr>
+        <w:t>int</w:t>
+      </w:r>
+      <w:proofErr w:type="spellEnd"/>
+      <w:r>
+        <w:rPr>
+          <w:rFonts w:ascii="Times New Roman" w:hAnsi="Times New Roman" w:cs="Times New Roman"/>
+          <w:sz w:val="24"/>
+          <w:szCs w:val="24"/>
+        </w:rPr>
+        <w:t xml:space="preserve"> y;</w:t>
+      </w:r>
+    </w:p>
+    <w:p>
+      <w:pPr>
+        <w:pStyle w:val="PargrafodaLista"/>
+        <w:jc w:val="both"/>
+        <w:rPr>
+          <w:rFonts w:ascii="Times New Roman" w:hAnsi="Times New Roman" w:cs="Times New Roman"/>
+          <w:sz w:val="24"/>
+          <w:szCs w:val="24"/>
+        </w:rPr>
+      </w:pPr>
+      <w:r>
+        <w:rPr>
+          <w:rFonts w:ascii="Times New Roman" w:hAnsi="Times New Roman" w:cs="Times New Roman"/>
+          <w:sz w:val="24"/>
+          <w:szCs w:val="24"/>
+        </w:rPr>
+        <w:t>};</w:t>
+      </w:r>
+    </w:p>
+    <w:p>
+      <w:pPr>
+        <w:pStyle w:val="PargrafodaLista"/>
+        <w:jc w:val="both"/>
+        <w:rPr>
+          <w:rFonts w:ascii="Arial" w:hAnsi="Arial" w:cs="Arial"/>
+          <w:sz w:val="24"/>
+          <w:szCs w:val="24"/>
+        </w:rPr>
+      </w:pPr>
+    </w:p>
+    <w:p>
+      <w:pPr>
+        <w:pStyle w:val="PargrafodaLista"/>
+        <w:jc w:val="both"/>
+        <w:rPr>
+          <w:rFonts w:ascii="Arial" w:hAnsi="Arial" w:cs="Arial"/>
+          <w:sz w:val="24"/>
+          <w:szCs w:val="24"/>
+        </w:rPr>
+      </w:pPr>
+      <w:r>
+        <w:rPr>
+          <w:rFonts w:ascii="Arial" w:hAnsi="Arial" w:cs="Arial"/>
+          <w:sz w:val="24"/>
+          <w:szCs w:val="24"/>
+        </w:rPr>
+        <w:t>para representar um ponto em uma grade 2D, implemente uma função que identifique se um ponto p está localizado dentro ou fora de um retângulo. O retângulo é definido por seus vértices inferior esquerdo v1 e superior direito v2. A função deve retornar 1 caso o ponto esteja localizado dentro do retângulo e 0 caso contrário. Essa função deve obedecer ao protótipo:</w:t>
+      </w:r>
+    </w:p>
+    <w:p>
+      <w:pPr>
+        <w:pStyle w:val="PargrafodaLista"/>
+        <w:jc w:val="both"/>
+        <w:rPr>
+          <w:rFonts w:ascii="Arial" w:hAnsi="Arial" w:cs="Arial"/>
+          <w:sz w:val="24"/>
+          <w:szCs w:val="24"/>
+        </w:rPr>
+      </w:pPr>
+    </w:p>
+    <w:p>
+      <w:pPr>
+        <w:pStyle w:val="PargrafodaLista"/>
+        <w:jc w:val="both"/>
+        <w:rPr>
+          <w:rFonts w:ascii="Times New Roman" w:hAnsi="Times New Roman" w:cs="Times New Roman"/>
+          <w:sz w:val="24"/>
+          <w:szCs w:val="24"/>
+        </w:rPr>
+      </w:pPr>
+      <w:proofErr w:type="spellStart"/>
+      <w:r>
+        <w:rPr>
+          <w:rFonts w:ascii="Times New Roman" w:hAnsi="Times New Roman" w:cs="Times New Roman"/>
+          <w:sz w:val="24"/>
+          <w:szCs w:val="24"/>
+        </w:rPr>
+        <w:t>int</w:t>
+      </w:r>
+      <w:proofErr w:type="spellEnd"/>
+      <w:r>
+        <w:rPr>
+          <w:rFonts w:ascii="Times New Roman" w:hAnsi="Times New Roman" w:cs="Times New Roman"/>
+          <w:sz w:val="24"/>
+          <w:szCs w:val="24"/>
+        </w:rPr>
         <w:t xml:space="preserve"> </w:t>
       </w:r>
-      <w:proofErr w:type="gramStart"/>
+      <w:proofErr w:type="spellStart"/>
       <w:r>
         <w:rPr>
           <w:rFonts w:ascii="Times New Roman" w:hAnsi="Times New Roman" w:cs="Times New Roman"/>
           <w:sz w:val="24"/>
           <w:szCs w:val="24"/>
         </w:rPr>
-        <w:t>Ponto{</w:t>
-      </w:r>
-      <w:proofErr w:type="gramEnd"/>
-    </w:p>
-    <w:p>
-      <w:pPr>
-        <w:pStyle w:val="PargrafodaLista"/>
-        <w:jc w:val="both"/>
+        <w:t>dentroRet</w:t>
+      </w:r>
+      <w:proofErr w:type="spellEnd"/>
+      <w:r>
         <w:rPr>
           <w:rFonts w:ascii="Times New Roman" w:hAnsi="Times New Roman" w:cs="Times New Roman"/>
           <w:sz w:val="24"/>
           <w:szCs w:val="24"/>
         </w:rPr>
-      </w:pPr>
+        <w:t xml:space="preserve"> (</w:t>
+      </w:r>
       <w:proofErr w:type="spellStart"/>
       <w:r>
         <w:rPr>
@@ -8948,7 +8908,7 @@
           <w:sz w:val="24"/>
           <w:szCs w:val="24"/>
         </w:rPr>
-        <w:t>int</w:t>
+        <w:t>struct</w:t>
       </w:r>
       <w:proofErr w:type="spellEnd"/>
       <w:r>
@@ -8957,19 +8917,26 @@
           <w:sz w:val="24"/>
           <w:szCs w:val="24"/>
         </w:rPr>
-        <w:t xml:space="preserve"> x;</w:t>
-      </w:r>
-    </w:p>
-    <w:p>
-      <w:pPr>
-        <w:pStyle w:val="PargrafodaLista"/>
-        <w:jc w:val="both"/>
+        <w:t xml:space="preserve"> Ponto* v1, </w:t>
+      </w:r>
+      <w:proofErr w:type="spellStart"/>
+      <w:r>
         <w:rPr>
           <w:rFonts w:ascii="Times New Roman" w:hAnsi="Times New Roman" w:cs="Times New Roman"/>
           <w:sz w:val="24"/>
           <w:szCs w:val="24"/>
         </w:rPr>
-      </w:pPr>
+        <w:t>struct</w:t>
+      </w:r>
+      <w:proofErr w:type="spellEnd"/>
+      <w:r>
+        <w:rPr>
+          <w:rFonts w:ascii="Times New Roman" w:hAnsi="Times New Roman" w:cs="Times New Roman"/>
+          <w:sz w:val="24"/>
+          <w:szCs w:val="24"/>
+        </w:rPr>
+        <w:t xml:space="preserve"> Ponto* v2, </w:t>
+      </w:r>
       <w:proofErr w:type="spellStart"/>
       <w:r>
         <w:rPr>
@@ -8977,7 +8944,7 @@
           <w:sz w:val="24"/>
           <w:szCs w:val="24"/>
         </w:rPr>
-        <w:t>int</w:t>
+        <w:t>struct</w:t>
       </w:r>
       <w:proofErr w:type="spellEnd"/>
       <w:r>
@@ -8986,239 +8953,127 @@
           <w:sz w:val="24"/>
           <w:szCs w:val="24"/>
         </w:rPr>
-        <w:t xml:space="preserve"> y;</w:t>
-      </w:r>
-    </w:p>
-    <w:p>
-      <w:pPr>
-        <w:pStyle w:val="PargrafodaLista"/>
-        <w:jc w:val="both"/>
-        <w:rPr>
-          <w:rFonts w:ascii="Times New Roman" w:hAnsi="Times New Roman" w:cs="Times New Roman"/>
-          <w:sz w:val="24"/>
-          <w:szCs w:val="24"/>
-        </w:rPr>
-      </w:pPr>
-      <w:r>
-        <w:rPr>
-          <w:rFonts w:ascii="Times New Roman" w:hAnsi="Times New Roman" w:cs="Times New Roman"/>
-          <w:sz w:val="24"/>
-          <w:szCs w:val="24"/>
-        </w:rPr>
-        <w:t>};</w:t>
-      </w:r>
-    </w:p>
-    <w:p>
-      <w:pPr>
-        <w:pStyle w:val="PargrafodaLista"/>
-        <w:jc w:val="both"/>
-        <w:rPr>
-          <w:rFonts w:ascii="Arial" w:hAnsi="Arial" w:cs="Arial"/>
-          <w:sz w:val="24"/>
-          <w:szCs w:val="24"/>
-        </w:rPr>
-      </w:pPr>
-    </w:p>
-    <w:p>
-      <w:pPr>
-        <w:pStyle w:val="PargrafodaLista"/>
-        <w:jc w:val="both"/>
-        <w:rPr>
-          <w:rFonts w:ascii="Arial" w:hAnsi="Arial" w:cs="Arial"/>
-          <w:sz w:val="24"/>
-          <w:szCs w:val="24"/>
-        </w:rPr>
-      </w:pPr>
-      <w:r>
-        <w:rPr>
-          <w:rFonts w:ascii="Arial" w:hAnsi="Arial" w:cs="Arial"/>
-          <w:sz w:val="24"/>
-          <w:szCs w:val="24"/>
-        </w:rPr>
-        <w:t>para representar um ponto em uma grade 2D, implemente uma função que identifique se um ponto p está localizado dentro ou fora de um retângulo. O retângulo é definido por seus vértices inferior esquerdo v1 e superior direito v2. A função deve retornar 1 caso o ponto esteja localizado dentro do retângulo e 0 caso contrário. Essa função deve obedecer ao protótipo:</w:t>
-      </w:r>
-    </w:p>
-    <w:p>
-      <w:pPr>
-        <w:pStyle w:val="PargrafodaLista"/>
-        <w:jc w:val="both"/>
-        <w:rPr>
-          <w:rFonts w:ascii="Arial" w:hAnsi="Arial" w:cs="Arial"/>
-          <w:sz w:val="24"/>
-          <w:szCs w:val="24"/>
-        </w:rPr>
-      </w:pPr>
-    </w:p>
-    <w:p>
-      <w:pPr>
-        <w:pStyle w:val="PargrafodaLista"/>
-        <w:jc w:val="both"/>
-        <w:rPr>
-          <w:rFonts w:ascii="Times New Roman" w:hAnsi="Times New Roman" w:cs="Times New Roman"/>
-          <w:sz w:val="24"/>
-          <w:szCs w:val="24"/>
-          <w:lang w:val="en-US"/>
-        </w:rPr>
-      </w:pPr>
-      <w:r>
-        <w:rPr>
-          <w:rFonts w:ascii="Times New Roman" w:hAnsi="Times New Roman" w:cs="Times New Roman"/>
-          <w:sz w:val="24"/>
-          <w:szCs w:val="24"/>
-          <w:lang w:val="en-US"/>
-        </w:rPr>
-        <w:t xml:space="preserve">int </w:t>
-      </w:r>
-      <w:proofErr w:type="spellStart"/>
-      <w:r>
-        <w:rPr>
-          <w:rFonts w:ascii="Times New Roman" w:hAnsi="Times New Roman" w:cs="Times New Roman"/>
-          <w:sz w:val="24"/>
-          <w:szCs w:val="24"/>
-          <w:lang w:val="en-US"/>
-        </w:rPr>
-        <w:t>dentroRet</w:t>
-      </w:r>
-      <w:proofErr w:type="spellEnd"/>
-      <w:r>
-        <w:rPr>
-          <w:rFonts w:ascii="Times New Roman" w:hAnsi="Times New Roman" w:cs="Times New Roman"/>
-          <w:sz w:val="24"/>
-          <w:szCs w:val="24"/>
-          <w:lang w:val="en-US"/>
-        </w:rPr>
-        <w:t xml:space="preserve"> (struct Ponto* v1, struct Ponto* v2, struct Ponto* p);</w:t>
-      </w:r>
-    </w:p>
-    <w:p>
-      <w:pPr>
-        <w:pStyle w:val="PargrafodaLista"/>
-        <w:jc w:val="both"/>
-        <w:rPr>
-          <w:rFonts w:ascii="Arial" w:hAnsi="Arial" w:cs="Arial"/>
-          <w:sz w:val="24"/>
-          <w:szCs w:val="24"/>
-          <w:lang w:val="en-US"/>
-        </w:rPr>
-      </w:pPr>
-    </w:p>
-    <w:p>
-      <w:pPr>
-        <w:pStyle w:val="PargrafodaLista"/>
-        <w:jc w:val="both"/>
-        <w:rPr>
-          <w:rFonts w:ascii="Arial" w:hAnsi="Arial" w:cs="Arial"/>
-          <w:sz w:val="24"/>
-          <w:szCs w:val="24"/>
-          <w:lang w:val="en-US"/>
-        </w:rPr>
-      </w:pPr>
-    </w:p>
-    <w:p>
-      <w:pPr>
-        <w:pStyle w:val="PargrafodaLista"/>
-        <w:jc w:val="both"/>
-        <w:rPr>
-          <w:rFonts w:ascii="Arial" w:hAnsi="Arial" w:cs="Arial"/>
-          <w:sz w:val="24"/>
-          <w:szCs w:val="24"/>
-          <w:lang w:val="en-US"/>
-        </w:rPr>
-      </w:pPr>
-    </w:p>
-    <w:p>
-      <w:pPr>
-        <w:pStyle w:val="PargrafodaLista"/>
-        <w:jc w:val="both"/>
-        <w:rPr>
-          <w:rFonts w:ascii="Arial" w:hAnsi="Arial" w:cs="Arial"/>
-          <w:sz w:val="24"/>
-          <w:szCs w:val="24"/>
-          <w:lang w:val="en-US"/>
-        </w:rPr>
-      </w:pPr>
-    </w:p>
-    <w:p>
-      <w:pPr>
-        <w:pStyle w:val="PargrafodaLista"/>
-        <w:jc w:val="both"/>
-        <w:rPr>
-          <w:rFonts w:ascii="Arial" w:hAnsi="Arial" w:cs="Arial"/>
-          <w:sz w:val="24"/>
-          <w:szCs w:val="24"/>
-          <w:lang w:val="en-US"/>
-        </w:rPr>
-      </w:pPr>
-    </w:p>
-    <w:p>
-      <w:pPr>
-        <w:pStyle w:val="PargrafodaLista"/>
-        <w:jc w:val="both"/>
-        <w:rPr>
-          <w:rFonts w:ascii="Arial" w:hAnsi="Arial" w:cs="Arial"/>
-          <w:sz w:val="24"/>
-          <w:szCs w:val="24"/>
-          <w:lang w:val="en-US"/>
-        </w:rPr>
-      </w:pPr>
-    </w:p>
-    <w:p>
-      <w:pPr>
-        <w:pStyle w:val="PargrafodaLista"/>
-        <w:jc w:val="both"/>
-        <w:rPr>
-          <w:rFonts w:ascii="Arial" w:hAnsi="Arial" w:cs="Arial"/>
-          <w:sz w:val="24"/>
-          <w:szCs w:val="24"/>
-          <w:lang w:val="en-US"/>
-        </w:rPr>
-      </w:pPr>
-    </w:p>
-    <w:p>
-      <w:pPr>
-        <w:pStyle w:val="PargrafodaLista"/>
-        <w:jc w:val="both"/>
-        <w:rPr>
-          <w:rFonts w:ascii="Arial" w:hAnsi="Arial" w:cs="Arial"/>
-          <w:sz w:val="24"/>
-          <w:szCs w:val="24"/>
-          <w:lang w:val="en-US"/>
-        </w:rPr>
-      </w:pPr>
-    </w:p>
-    <w:p>
-      <w:pPr>
-        <w:pStyle w:val="PargrafodaLista"/>
-        <w:jc w:val="both"/>
-        <w:rPr>
-          <w:rFonts w:ascii="Arial" w:hAnsi="Arial" w:cs="Arial"/>
-          <w:sz w:val="24"/>
-          <w:szCs w:val="24"/>
-          <w:lang w:val="en-US"/>
-        </w:rPr>
-      </w:pPr>
-    </w:p>
-    <w:p>
-      <w:pPr>
-        <w:pStyle w:val="PargrafodaLista"/>
-        <w:jc w:val="both"/>
-        <w:rPr>
-          <w:rFonts w:ascii="Arial" w:hAnsi="Arial" w:cs="Arial"/>
-          <w:sz w:val="24"/>
-          <w:szCs w:val="24"/>
-          <w:lang w:val="en-US"/>
-        </w:rPr>
-      </w:pPr>
-    </w:p>
-    <w:p>
-      <w:pPr>
-        <w:pStyle w:val="PargrafodaLista"/>
-        <w:jc w:val="both"/>
-        <w:rPr>
-          <w:rFonts w:ascii="Arial" w:hAnsi="Arial" w:cs="Arial"/>
-          <w:sz w:val="24"/>
-          <w:szCs w:val="24"/>
-          <w:lang w:val="en-US"/>
+        <w:t xml:space="preserve"> Ponto* p);</w:t>
+      </w:r>
+    </w:p>
+    <w:p>
+      <w:pPr>
+        <w:pStyle w:val="PargrafodaLista"/>
+        <w:jc w:val="both"/>
+        <w:rPr>
+          <w:rFonts w:ascii="Arial" w:hAnsi="Arial" w:cs="Arial"/>
+          <w:sz w:val="24"/>
+          <w:szCs w:val="24"/>
+        </w:rPr>
+      </w:pPr>
+    </w:p>
+    <w:p>
+      <w:pPr>
+        <w:pStyle w:val="PargrafodaLista"/>
+        <w:jc w:val="both"/>
+        <w:rPr>
+          <w:rFonts w:ascii="Arial" w:hAnsi="Arial" w:cs="Arial"/>
+          <w:sz w:val="24"/>
+          <w:szCs w:val="24"/>
+        </w:rPr>
+      </w:pPr>
+    </w:p>
+    <w:p>
+      <w:pPr>
+        <w:pStyle w:val="PargrafodaLista"/>
+        <w:jc w:val="both"/>
+        <w:rPr>
+          <w:rFonts w:ascii="Arial" w:hAnsi="Arial" w:cs="Arial"/>
+          <w:sz w:val="24"/>
+          <w:szCs w:val="24"/>
+        </w:rPr>
+      </w:pPr>
+    </w:p>
+    <w:p>
+      <w:pPr>
+        <w:pStyle w:val="PargrafodaLista"/>
+        <w:jc w:val="both"/>
+        <w:rPr>
+          <w:rFonts w:ascii="Arial" w:hAnsi="Arial" w:cs="Arial"/>
+          <w:sz w:val="24"/>
+          <w:szCs w:val="24"/>
+        </w:rPr>
+      </w:pPr>
+    </w:p>
+    <w:p>
+      <w:pPr>
+        <w:pStyle w:val="PargrafodaLista"/>
+        <w:jc w:val="both"/>
+        <w:rPr>
+          <w:rFonts w:ascii="Arial" w:hAnsi="Arial" w:cs="Arial"/>
+          <w:sz w:val="24"/>
+          <w:szCs w:val="24"/>
+        </w:rPr>
+      </w:pPr>
+    </w:p>
+    <w:p>
+      <w:pPr>
+        <w:pStyle w:val="PargrafodaLista"/>
+        <w:jc w:val="both"/>
+        <w:rPr>
+          <w:rFonts w:ascii="Arial" w:hAnsi="Arial" w:cs="Arial"/>
+          <w:sz w:val="24"/>
+          <w:szCs w:val="24"/>
+        </w:rPr>
+      </w:pPr>
+    </w:p>
+    <w:p>
+      <w:pPr>
+        <w:pStyle w:val="PargrafodaLista"/>
+        <w:jc w:val="both"/>
+        <w:rPr>
+          <w:rFonts w:ascii="Arial" w:hAnsi="Arial" w:cs="Arial"/>
+          <w:sz w:val="24"/>
+          <w:szCs w:val="24"/>
+        </w:rPr>
+      </w:pPr>
+    </w:p>
+    <w:p>
+      <w:pPr>
+        <w:pStyle w:val="PargrafodaLista"/>
+        <w:jc w:val="both"/>
+        <w:rPr>
+          <w:rFonts w:ascii="Arial" w:hAnsi="Arial" w:cs="Arial"/>
+          <w:sz w:val="24"/>
+          <w:szCs w:val="24"/>
+        </w:rPr>
+      </w:pPr>
+    </w:p>
+    <w:p>
+      <w:pPr>
+        <w:pStyle w:val="PargrafodaLista"/>
+        <w:jc w:val="both"/>
+        <w:rPr>
+          <w:rFonts w:ascii="Arial" w:hAnsi="Arial" w:cs="Arial"/>
+          <w:sz w:val="24"/>
+          <w:szCs w:val="24"/>
+        </w:rPr>
+      </w:pPr>
+    </w:p>
+    <w:p>
+      <w:pPr>
+        <w:pStyle w:val="PargrafodaLista"/>
+        <w:jc w:val="both"/>
+        <w:rPr>
+          <w:rFonts w:ascii="Arial" w:hAnsi="Arial" w:cs="Arial"/>
+          <w:sz w:val="24"/>
+          <w:szCs w:val="24"/>
+        </w:rPr>
+      </w:pPr>
+    </w:p>
+    <w:p>
+      <w:pPr>
+        <w:pStyle w:val="PargrafodaLista"/>
+        <w:jc w:val="both"/>
+        <w:rPr>
+          <w:rFonts w:ascii="Arial" w:hAnsi="Arial" w:cs="Arial"/>
+          <w:sz w:val="24"/>
+          <w:szCs w:val="24"/>
         </w:rPr>
       </w:pPr>
     </w:p>
@@ -9283,18 +9138,8 @@
           <w:sz w:val="24"/>
           <w:szCs w:val="24"/>
         </w:rPr>
-        <w:t xml:space="preserve"> </w:t>
-      </w:r>
-      <w:proofErr w:type="gramStart"/>
-      <w:r>
-        <w:rPr>
-          <w:rFonts w:ascii="Times New Roman" w:hAnsi="Times New Roman" w:cs="Times New Roman"/>
-          <w:sz w:val="24"/>
-          <w:szCs w:val="24"/>
-        </w:rPr>
-        <w:t>Vetor{</w:t>
-      </w:r>
-      <w:proofErr w:type="gramEnd"/>
+        <w:t xml:space="preserve"> Vetor{</w:t>
+      </w:r>
     </w:p>
     <w:p>
       <w:pPr>
@@ -9469,17 +9314,79 @@
           <w:rFonts w:ascii="Times New Roman" w:hAnsi="Times New Roman" w:cs="Times New Roman"/>
           <w:sz w:val="24"/>
           <w:szCs w:val="24"/>
-          <w:lang w:val="en-US"/>
-        </w:rPr>
-      </w:pPr>
+        </w:rPr>
+      </w:pPr>
+      <w:proofErr w:type="spellStart"/>
       <w:r>
         <w:rPr>
           <w:rFonts w:ascii="Times New Roman" w:hAnsi="Times New Roman" w:cs="Times New Roman"/>
           <w:sz w:val="24"/>
           <w:szCs w:val="24"/>
-          <w:lang w:val="en-US"/>
-        </w:rPr>
-        <w:t>void soma (struct Vetor* v1, struct Vetor* v2, struct Vetor* res);</w:t>
+        </w:rPr>
+        <w:t>void</w:t>
+      </w:r>
+      <w:proofErr w:type="spellEnd"/>
+      <w:r>
+        <w:rPr>
+          <w:rFonts w:ascii="Times New Roman" w:hAnsi="Times New Roman" w:cs="Times New Roman"/>
+          <w:sz w:val="24"/>
+          <w:szCs w:val="24"/>
+        </w:rPr>
+        <w:t xml:space="preserve"> soma (</w:t>
+      </w:r>
+      <w:proofErr w:type="spellStart"/>
+      <w:r>
+        <w:rPr>
+          <w:rFonts w:ascii="Times New Roman" w:hAnsi="Times New Roman" w:cs="Times New Roman"/>
+          <w:sz w:val="24"/>
+          <w:szCs w:val="24"/>
+        </w:rPr>
+        <w:t>struct</w:t>
+      </w:r>
+      <w:proofErr w:type="spellEnd"/>
+      <w:r>
+        <w:rPr>
+          <w:rFonts w:ascii="Times New Roman" w:hAnsi="Times New Roman" w:cs="Times New Roman"/>
+          <w:sz w:val="24"/>
+          <w:szCs w:val="24"/>
+        </w:rPr>
+        <w:t xml:space="preserve"> Vetor* v1, </w:t>
+      </w:r>
+      <w:proofErr w:type="spellStart"/>
+      <w:r>
+        <w:rPr>
+          <w:rFonts w:ascii="Times New Roman" w:hAnsi="Times New Roman" w:cs="Times New Roman"/>
+          <w:sz w:val="24"/>
+          <w:szCs w:val="24"/>
+        </w:rPr>
+        <w:t>struct</w:t>
+      </w:r>
+      <w:proofErr w:type="spellEnd"/>
+      <w:r>
+        <w:rPr>
+          <w:rFonts w:ascii="Times New Roman" w:hAnsi="Times New Roman" w:cs="Times New Roman"/>
+          <w:sz w:val="24"/>
+          <w:szCs w:val="24"/>
+        </w:rPr>
+        <w:t xml:space="preserve"> Vetor* v2, </w:t>
+      </w:r>
+      <w:proofErr w:type="spellStart"/>
+      <w:r>
+        <w:rPr>
+          <w:rFonts w:ascii="Times New Roman" w:hAnsi="Times New Roman" w:cs="Times New Roman"/>
+          <w:sz w:val="24"/>
+          <w:szCs w:val="24"/>
+        </w:rPr>
+        <w:t>struct</w:t>
+      </w:r>
+      <w:proofErr w:type="spellEnd"/>
+      <w:r>
+        <w:rPr>
+          <w:rFonts w:ascii="Times New Roman" w:hAnsi="Times New Roman" w:cs="Times New Roman"/>
+          <w:sz w:val="24"/>
+          <w:szCs w:val="24"/>
+        </w:rPr>
+        <w:t xml:space="preserve"> Vetor* res);</w:t>
       </w:r>
     </w:p>
     <w:p>

</xml_diff>